<commit_message>
Updated doc for GPS logo
</commit_message>
<xml_diff>
--- a/Misc documents  and software/GPS safecast logo print  info 23x23mm.docx
+++ b/Misc documents  and software/GPS safecast logo print  info 23x23mm.docx
@@ -11,10 +11,55 @@
       </w:pPr>
       <w:r>
         <w:rPr/>
+        <w:drawing>
+          <wp:anchor behindDoc="1" distT="0" distB="0" distL="0" distR="0" simplePos="0" locked="0" layoutInCell="1" allowOverlap="1" relativeHeight="2">
+            <wp:simplePos x="0" y="0"/>
+            <wp:positionH relativeFrom="column">
+              <wp:posOffset>67310</wp:posOffset>
+            </wp:positionH>
+            <wp:positionV relativeFrom="paragraph">
+              <wp:posOffset>85090</wp:posOffset>
+            </wp:positionV>
+            <wp:extent cx="708660" cy="662305"/>
+            <wp:effectExtent l="0" t="0" r="0" b="0"/>
+            <wp:wrapNone/>
+            <wp:docPr id="1" name="Image1 Copy 1" descr=""/>
+            <wp:cNvGraphicFramePr>
+              <a:graphicFrameLocks xmlns:a="http://schemas.openxmlformats.org/drawingml/2006/main" noChangeAspect="1"/>
+            </wp:cNvGraphicFramePr>
+            <a:graphic xmlns:a="http://schemas.openxmlformats.org/drawingml/2006/main">
+              <a:graphicData uri="http://schemas.openxmlformats.org/drawingml/2006/picture">
+                <pic:pic xmlns:pic="http://schemas.openxmlformats.org/drawingml/2006/picture">
+                  <pic:nvPicPr>
+                    <pic:cNvPr id="1" name="Image1 Copy 1" descr=""/>
+                    <pic:cNvPicPr>
+                      <a:picLocks noChangeAspect="1" noChangeArrowheads="1"/>
+                    </pic:cNvPicPr>
+                  </pic:nvPicPr>
+                  <pic:blipFill>
+                    <a:blip r:embed="rId2"/>
+                    <a:stretch>
+                      <a:fillRect/>
+                    </a:stretch>
+                  </pic:blipFill>
+                  <pic:spPr bwMode="auto">
+                    <a:xfrm>
+                      <a:off x="0" y="0"/>
+                      <a:ext cx="708660" cy="662305"/>
+                    </a:xfrm>
+                    <a:prstGeom prst="rect">
+                      <a:avLst/>
+                    </a:prstGeom>
+                  </pic:spPr>
+                </pic:pic>
+              </a:graphicData>
+            </a:graphic>
+          </wp:anchor>
+        </w:drawing>
         <mc:AlternateContent>
           <mc:Choice Requires="wps">
             <w:drawing>
-              <wp:anchor behindDoc="0" distT="0" distB="0" distL="0" distR="0" simplePos="0" locked="0" layoutInCell="1" allowOverlap="1" relativeHeight="3">
+              <wp:anchor behindDoc="0" distT="635" distB="1270" distL="635" distR="1270" simplePos="0" locked="0" layoutInCell="1" allowOverlap="1" relativeHeight="3">
                 <wp:simplePos x="0" y="0"/>
                 <wp:positionH relativeFrom="column">
                   <wp:posOffset>-94615</wp:posOffset>
@@ -25,7 +70,7 @@
                 <wp:extent cx="107950" cy="107950"/>
                 <wp:effectExtent l="635" t="635" r="1270" b="1270"/>
                 <wp:wrapNone/>
-                <wp:docPr id="1" name="Shape 2"/>
+                <wp:docPr id="2" name="Shape 2"/>
                 <a:graphic xmlns:a="http://schemas.openxmlformats.org/drawingml/2006/main">
                   <a:graphicData uri="http://schemas.microsoft.com/office/word/2010/wordprocessingShape">
                     <wps:wsp>
@@ -62,8 +107,8 @@
           </mc:Choice>
           <mc:Fallback>
             <w:pict>
-              <v:oval id="shape_0" ID="Shape 2" fillcolor="white" stroked="t" o:allowincell="f" style="position:absolute;margin-left:-7.45pt;margin-top:38.3pt;width:8.45pt;height:8.45pt;mso-wrap-style:none;v-text-anchor:middle">
-                <v:fill o:detectmouseclick="t" color2="black"/>
+              <v:oval id="shape_0" ID="Shape 2" path="l-2147483648,-2147483643l-2147483628,-2147483627l-2147483648,-2147483643l-2147483626,-2147483625xe" fillcolor="white" stroked="t" o:allowincell="f" style="position:absolute;margin-left:-7.45pt;margin-top:38.3pt;width:8.45pt;height:8.45pt;mso-wrap-style:none;v-text-anchor:middle">
+                <v:fill o:detectmouseclick="t" type="solid" color2="black"/>
                 <v:stroke color="#3465a4" joinstyle="round" endcap="flat"/>
                 <w10:wrap type="none"/>
               </v:oval>
@@ -71,60 +116,15 @@
           </mc:Fallback>
         </mc:AlternateContent>
         <w:drawing>
-          <wp:anchor behindDoc="1" distT="0" distB="0" distL="0" distR="0" simplePos="0" locked="0" layoutInCell="1" allowOverlap="1" relativeHeight="2">
-            <wp:simplePos x="0" y="0"/>
-            <wp:positionH relativeFrom="column">
-              <wp:posOffset>67310</wp:posOffset>
-            </wp:positionH>
-            <wp:positionV relativeFrom="paragraph">
-              <wp:posOffset>85090</wp:posOffset>
-            </wp:positionV>
-            <wp:extent cx="708660" cy="662305"/>
-            <wp:effectExtent l="0" t="0" r="0" b="0"/>
-            <wp:wrapNone/>
-            <wp:docPr id="2" name="Image1 Copy 1" descr=""/>
-            <wp:cNvGraphicFramePr>
-              <a:graphicFrameLocks xmlns:a="http://schemas.openxmlformats.org/drawingml/2006/main" noChangeAspect="1"/>
-            </wp:cNvGraphicFramePr>
-            <a:graphic xmlns:a="http://schemas.openxmlformats.org/drawingml/2006/main">
-              <a:graphicData uri="http://schemas.openxmlformats.org/drawingml/2006/picture">
-                <pic:pic xmlns:pic="http://schemas.openxmlformats.org/drawingml/2006/picture">
-                  <pic:nvPicPr>
-                    <pic:cNvPr id="2" name="Image1 Copy 1" descr=""/>
-                    <pic:cNvPicPr>
-                      <a:picLocks noChangeAspect="1" noChangeArrowheads="1"/>
-                    </pic:cNvPicPr>
-                  </pic:nvPicPr>
-                  <pic:blipFill>
-                    <a:blip r:embed="rId2"/>
-                    <a:stretch>
-                      <a:fillRect/>
-                    </a:stretch>
-                  </pic:blipFill>
-                  <pic:spPr bwMode="auto">
-                    <a:xfrm>
-                      <a:off x="0" y="0"/>
-                      <a:ext cx="708660" cy="662305"/>
-                    </a:xfrm>
-                    <a:prstGeom prst="rect">
-                      <a:avLst/>
-                    </a:prstGeom>
-                  </pic:spPr>
-                </pic:pic>
-              </a:graphicData>
-            </a:graphic>
-          </wp:anchor>
-        </w:drawing>
-        <w:drawing>
           <wp:anchor behindDoc="0" distT="0" distB="0" distL="0" distR="0" simplePos="0" locked="0" layoutInCell="0" allowOverlap="1" relativeHeight="4">
             <wp:simplePos x="0" y="0"/>
             <wp:positionH relativeFrom="column">
-              <wp:posOffset>195580</wp:posOffset>
+              <wp:posOffset>245110</wp:posOffset>
             </wp:positionH>
             <wp:positionV relativeFrom="paragraph">
-              <wp:posOffset>161290</wp:posOffset>
+              <wp:posOffset>178435</wp:posOffset>
             </wp:positionV>
-            <wp:extent cx="435610" cy="481330"/>
+            <wp:extent cx="367030" cy="447040"/>
             <wp:effectExtent l="0" t="0" r="0" b="0"/>
             <wp:wrapSquare wrapText="largest"/>
             <wp:docPr id="3" name="Image2" descr=""/>
@@ -149,7 +149,7 @@
                   <pic:spPr bwMode="auto">
                     <a:xfrm>
                       <a:off x="0" y="0"/>
-                      <a:ext cx="435610" cy="481330"/>
+                      <a:ext cx="367030" cy="447040"/>
                     </a:xfrm>
                     <a:prstGeom prst="rect">
                       <a:avLst/>

</xml_diff>